<commit_message>
SB9 and Larval Updates
</commit_message>
<xml_diff>
--- a/Source Data/Larval Data/Larval Project Methods.docx
+++ b/Source Data/Larval Data/Larval Project Methods.docx
@@ -1,6 +1,6 @@
 
 <file path=word/document.xml><?xml version="1.0" encoding="utf-8"?>
-<w:document xmlns:wpc="http://schemas.microsoft.com/office/word/2010/wordprocessingCanvas" xmlns:cx="http://schemas.microsoft.com/office/drawing/2014/chartex" xmlns:cx1="http://schemas.microsoft.com/office/drawing/2015/9/8/chartex" xmlns:cx2="http://schemas.microsoft.com/office/drawing/2015/10/21/chartex" xmlns:cx3="http://schemas.microsoft.com/office/drawing/2016/5/9/chartex" xmlns:cx4="http://schemas.microsoft.com/office/drawing/2016/5/10/chartex" xmlns:cx5="http://schemas.microsoft.com/office/drawing/2016/5/11/chartex" xmlns:cx6="http://schemas.microsoft.com/office/drawing/2016/5/12/chartex" xmlns:cx7="http://schemas.microsoft.com/office/drawing/2016/5/13/chartex" xmlns:cx8="http://schemas.microsoft.com/office/drawing/2016/5/14/chartex" xmlns:mc="http://schemas.openxmlformats.org/markup-compatibility/2006" xmlns:aink="http://schemas.microsoft.com/office/drawing/2016/ink" xmlns:am3d="http://schemas.microsoft.com/office/drawing/2017/model3d" xmlns:o="urn:schemas-microsoft-com:office:office" xmlns:oel="http://schemas.microsoft.com/office/2019/extlst" xmlns:r="http://schemas.openxmlformats.org/officeDocument/2006/relationships" xmlns:m="http://schemas.openxmlformats.org/officeDocument/2006/math" xmlns:v="urn:schemas-microsoft-com:vml" xmlns:wp14="http://schemas.microsoft.com/office/word/2010/wordprocessingDrawing" xmlns:wp="http://schemas.openxmlformats.org/drawingml/2006/wordprocessingDrawing" xmlns:w10="urn:schemas-microsoft-com:office:word" xmlns:w="http://schemas.openxmlformats.org/wordprocessingml/2006/main" xmlns:w14="http://schemas.microsoft.com/office/word/2010/wordml" xmlns:w15="http://schemas.microsoft.com/office/word/2012/wordml" xmlns:w16cex="http://schemas.microsoft.com/office/word/2018/wordml/cex" xmlns:w16cid="http://schemas.microsoft.com/office/word/2016/wordml/cid" xmlns:w16="http://schemas.microsoft.com/office/word/2018/wordml" xmlns:w16du="http://schemas.microsoft.com/office/word/2023/wordml/word16du" xmlns:w16sdtdh="http://schemas.microsoft.com/office/word/2020/wordml/sdtdatahash" xmlns:w16se="http://schemas.microsoft.com/office/word/2015/wordml/symex" xmlns:wpg="http://schemas.microsoft.com/office/word/2010/wordprocessingGroup" xmlns:wpi="http://schemas.microsoft.com/office/word/2010/wordprocessingInk" xmlns:wne="http://schemas.microsoft.com/office/word/2006/wordml" xmlns:wps="http://schemas.microsoft.com/office/word/2010/wordprocessingShape" mc:Ignorable="w14 w15 w16se w16cid w16 w16cex w16sdtdh wp14">
+<w:document xmlns:wpc="http://schemas.microsoft.com/office/word/2010/wordprocessingCanvas" xmlns:cx="http://schemas.microsoft.com/office/drawing/2014/chartex" xmlns:cx1="http://schemas.microsoft.com/office/drawing/2015/9/8/chartex" xmlns:cx2="http://schemas.microsoft.com/office/drawing/2015/10/21/chartex" xmlns:cx3="http://schemas.microsoft.com/office/drawing/2016/5/9/chartex" xmlns:cx4="http://schemas.microsoft.com/office/drawing/2016/5/10/chartex" xmlns:cx5="http://schemas.microsoft.com/office/drawing/2016/5/11/chartex" xmlns:cx6="http://schemas.microsoft.com/office/drawing/2016/5/12/chartex" xmlns:cx7="http://schemas.microsoft.com/office/drawing/2016/5/13/chartex" xmlns:cx8="http://schemas.microsoft.com/office/drawing/2016/5/14/chartex" xmlns:mc="http://schemas.openxmlformats.org/markup-compatibility/2006" xmlns:aink="http://schemas.microsoft.com/office/drawing/2016/ink" xmlns:am3d="http://schemas.microsoft.com/office/drawing/2017/model3d" xmlns:o="urn:schemas-microsoft-com:office:office" xmlns:oel="http://schemas.microsoft.com/office/2019/extlst" xmlns:r="http://schemas.openxmlformats.org/officeDocument/2006/relationships" xmlns:m="http://schemas.openxmlformats.org/officeDocument/2006/math" xmlns:v="urn:schemas-microsoft-com:vml" xmlns:wp14="http://schemas.microsoft.com/office/word/2010/wordprocessingDrawing" xmlns:wp="http://schemas.openxmlformats.org/drawingml/2006/wordprocessingDrawing" xmlns:w10="urn:schemas-microsoft-com:office:word" xmlns:w="http://schemas.openxmlformats.org/wordprocessingml/2006/main" xmlns:w14="http://schemas.microsoft.com/office/word/2010/wordml" xmlns:w15="http://schemas.microsoft.com/office/word/2012/wordml" xmlns:w16cex="http://schemas.microsoft.com/office/word/2018/wordml/cex" xmlns:w16cid="http://schemas.microsoft.com/office/word/2016/wordml/cid" xmlns:w16="http://schemas.microsoft.com/office/word/2018/wordml" xmlns:w16sdtdh="http://schemas.microsoft.com/office/word/2020/wordml/sdtdatahash" xmlns:w16se="http://schemas.microsoft.com/office/word/2015/wordml/symex" xmlns:wpg="http://schemas.microsoft.com/office/word/2010/wordprocessingGroup" xmlns:wpi="http://schemas.microsoft.com/office/word/2010/wordprocessingInk" xmlns:wne="http://schemas.microsoft.com/office/word/2006/wordml" xmlns:wps="http://schemas.microsoft.com/office/word/2010/wordprocessingShape" mc:Ignorable="w14 w15 w16se w16cid w16 w16cex w16sdtdh wp14">
   <w:body>
     <w:p>
       <w:pPr>
@@ -41,15 +41,7 @@
         </w:numPr>
       </w:pPr>
       <w:r>
-        <w:t xml:space="preserve">Microscope with </w:t>
-      </w:r>
-      <w:proofErr w:type="spellStart"/>
-      <w:r>
-        <w:t>ToupView</w:t>
-      </w:r>
-      <w:proofErr w:type="spellEnd"/>
-      <w:r>
-        <w:t xml:space="preserve"> camera</w:t>
+        <w:t>Microscope with ToupView camera</w:t>
       </w:r>
     </w:p>
     <w:p>
@@ -61,15 +53,7 @@
         </w:numPr>
       </w:pPr>
       <w:r>
-        <w:t xml:space="preserve">Computer (or HSC laptop) with </w:t>
-      </w:r>
-      <w:proofErr w:type="spellStart"/>
-      <w:r>
-        <w:t>ToupView</w:t>
-      </w:r>
-      <w:proofErr w:type="spellEnd"/>
-      <w:r>
-        <w:t xml:space="preserve"> software</w:t>
+        <w:t>Computer (or HSC laptop) with ToupView software</w:t>
       </w:r>
     </w:p>
     <w:p>
@@ -129,13 +113,8 @@
         </w:numPr>
       </w:pPr>
       <w:r>
-        <w:t xml:space="preserve">Tweezer </w:t>
-      </w:r>
-      <w:proofErr w:type="gramStart"/>
-      <w:r>
-        <w:t>set</w:t>
-      </w:r>
-      <w:proofErr w:type="gramEnd"/>
+        <w:t>Tweezer set</w:t>
+      </w:r>
     </w:p>
     <w:p>
       <w:pPr>
@@ -225,15 +204,7 @@
         <w:t>Step 1</w:t>
       </w:r>
       <w:r>
-        <w:t xml:space="preserve">: Turn on the microscope camera (may always be on and not have a switch) and any stage lights on the microscope. Connect the microscope to the computer via USB. Load </w:t>
-      </w:r>
-      <w:proofErr w:type="spellStart"/>
-      <w:r>
-        <w:t>ToupView</w:t>
-      </w:r>
-      <w:proofErr w:type="spellEnd"/>
-      <w:r>
-        <w:t xml:space="preserve"> software and double click the listed camera under Camera List on the lefthand side.</w:t>
+        <w:t>: Turn on the microscope camera (may always be on and not have a switch) and any stage lights on the microscope. Connect the microscope to the computer via USB. Load ToupView software and double click the listed camera under Camera List on the lefthand side.</w:t>
       </w:r>
     </w:p>
     <w:p>
@@ -252,15 +223,7 @@
         <w:t>2</w:t>
       </w:r>
       <w:r>
-        <w:t xml:space="preserve">: Create a small water pool in the center of one of the petri dishes. Use tweezers to place a few larvae into this pool. Place the microscope disc on the stage with the black side facing </w:t>
-      </w:r>
-      <w:proofErr w:type="gramStart"/>
-      <w:r>
-        <w:t>up, and</w:t>
-      </w:r>
-      <w:proofErr w:type="gramEnd"/>
-      <w:r>
-        <w:t xml:space="preserve"> place the petri dish on this. Use the microscope knobs to get the preferred depth and clarity of the specimen.</w:t>
+        <w:t>: Create a small water pool in the center of one of the petri dishes. Use tweezers to place a few larvae into this pool. Place the microscope disc on the stage with the black side facing up, and place the petri dish on this. Use the microscope knobs to get the preferred depth and clarity of the specimen.</w:t>
       </w:r>
       <w:r>
         <w:t xml:space="preserve"> You </w:t>
@@ -557,13 +520,8 @@
         </w:drawing>
       </w:r>
       <w:r>
-        <w:t xml:space="preserve">, in the upper tool </w:t>
-      </w:r>
-      <w:proofErr w:type="gramStart"/>
-      <w:r>
-        <w:t>bar</w:t>
-      </w:r>
-      <w:proofErr w:type="gramEnd"/>
+        <w:t>, in the upper tool bar</w:t>
+      </w:r>
     </w:p>
     <w:p>
       <w:r>
@@ -623,13 +581,8 @@
     </w:p>
     <w:p>
       <w:r>
-        <w:t xml:space="preserve">Or go under Options and hit the calibration </w:t>
-      </w:r>
-      <w:proofErr w:type="gramStart"/>
-      <w:r>
-        <w:t>button</w:t>
-      </w:r>
-      <w:proofErr w:type="gramEnd"/>
+        <w:t>Or go under Options and hit the calibration button</w:t>
+      </w:r>
     </w:p>
     <w:p>
       <w:r>
@@ -645,13 +598,8 @@
     </w:p>
     <w:p>
       <w:r>
-        <w:t xml:space="preserve">Note – the actual length cannot be decimals and must be a whole </w:t>
-      </w:r>
-      <w:proofErr w:type="gramStart"/>
-      <w:r>
-        <w:t>number</w:t>
-      </w:r>
-      <w:proofErr w:type="gramEnd"/>
+        <w:t>Note – the actual length cannot be decimals and must be a whole number</w:t>
+      </w:r>
     </w:p>
     <w:p>
       <w:r>
@@ -866,13 +814,8 @@
       </w:r>
     </w:p>
     <w:p>
-      <w:proofErr w:type="gramStart"/>
-      <w:r>
-        <w:t>1.0 :</w:t>
-      </w:r>
-      <w:proofErr w:type="gramEnd"/>
-      <w:r>
-        <w:t xml:space="preserve"> 125,000</w:t>
+      <w:r>
+        <w:t>1.0 : 125,000</w:t>
       </w:r>
       <w:r>
         <w:rPr>
@@ -939,13 +882,8 @@
     </w:p>
     <w:p>
       <w:r>
-        <w:t xml:space="preserve">To clear the calibration or to re-do </w:t>
-      </w:r>
-      <w:proofErr w:type="gramStart"/>
-      <w:r>
-        <w:t>it</w:t>
-      </w:r>
-      <w:proofErr w:type="gramEnd"/>
+        <w:t>To clear the calibration or to re-do it</w:t>
+      </w:r>
     </w:p>
     <w:p>
       <w:r>
@@ -956,13 +894,8 @@
         <w:t>Step 1:</w:t>
       </w:r>
       <w:r>
-        <w:t xml:space="preserve">  Go to Options and hit </w:t>
-      </w:r>
-      <w:proofErr w:type="gramStart"/>
-      <w:r>
-        <w:t>Magnifications</w:t>
-      </w:r>
-      <w:proofErr w:type="gramEnd"/>
+        <w:t xml:space="preserve">  Go to Options and hit Magnifications</w:t>
+      </w:r>
     </w:p>
     <w:p>
       <w:r>
@@ -973,13 +906,8 @@
         <w:t>Step 2:</w:t>
       </w:r>
       <w:r>
-        <w:t xml:space="preserve"> Hit Clear all then hit OK. If you don’t hit OK, it won’t be </w:t>
-      </w:r>
-      <w:proofErr w:type="gramStart"/>
-      <w:r>
-        <w:t>clear</w:t>
-      </w:r>
-      <w:proofErr w:type="gramEnd"/>
+        <w:t xml:space="preserve"> Hit Clear all then hit OK. If you don’t hit OK, it won’t be clear</w:t>
+      </w:r>
     </w:p>
     <w:p>
       <w:r>
@@ -1428,23 +1356,7 @@
         <w:t xml:space="preserve"> </w:t>
       </w:r>
       <w:r>
-        <w:t>Use “</w:t>
-      </w:r>
-      <w:proofErr w:type="spellStart"/>
-      <w:r>
-        <w:t>Shift+Windows+S</w:t>
-      </w:r>
-      <w:proofErr w:type="spellEnd"/>
-      <w:r>
-        <w:t>” to take a snip of this field of view. In the snipping tool, save the image as the sample ID, and add another -XX if there will be additional screen captures from the same vial (</w:t>
-      </w:r>
-      <w:proofErr w:type="gramStart"/>
-      <w:r>
-        <w:t>e.g.</w:t>
-      </w:r>
-      <w:proofErr w:type="gramEnd"/>
-      <w:r>
-        <w:t xml:space="preserve"> SB2021-01-01, where SB2021-01 is the vial and -01 is the first set of measurements). </w:t>
+        <w:t xml:space="preserve">Use “Shift+Windows+S” to take a snip of this field of view. In the snipping tool, save the image as the sample ID, and add another -XX if there will be additional screen captures from the same vial (e.g. SB2021-01-01, where SB2021-01 is the vial and -01 is the first set of measurements). </w:t>
       </w:r>
     </w:p>
     <w:p/>
@@ -1460,15 +1372,7 @@
     <w:p>
       <w:r>
         <w:tab/>
-        <w:t xml:space="preserve">Recorded measurements should be entered into the Larval Measurements.csv spreadsheet found on the HSC </w:t>
-      </w:r>
-      <w:proofErr w:type="spellStart"/>
-      <w:r>
-        <w:t>Github</w:t>
-      </w:r>
-      <w:proofErr w:type="spellEnd"/>
-      <w:r>
-        <w:t xml:space="preserve"> repository:</w:t>
+        <w:t>Recorded measurements should be entered into the Larval Measurements.csv spreadsheet found on the HSC Github repository:</w:t>
       </w:r>
     </w:p>
     <w:p>
@@ -1493,6 +1397,9 @@
         <w:jc w:val="center"/>
       </w:pPr>
       <w:r>
+        <w:rPr>
+          <w:noProof/>
+        </w:rPr>
         <w:drawing>
           <wp:inline distT="0" distB="0" distL="0" distR="0" wp14:anchorId="174C5ABA" wp14:editId="41A07550">
             <wp:extent cx="3486637" cy="628738"/>
@@ -1531,7 +1438,6 @@
       </w:r>
     </w:p>
     <w:p>
-      <w:proofErr w:type="spellStart"/>
       <w:r>
         <w:rPr>
           <w:b/>
@@ -1539,7 +1445,6 @@
         </w:rPr>
         <w:t>Lengthmm</w:t>
       </w:r>
-      <w:proofErr w:type="spellEnd"/>
       <w:r>
         <w:t xml:space="preserve"> – the specimen length</w:t>
       </w:r>
@@ -1559,15 +1464,7 @@
         <w:t xml:space="preserve">id </w:t>
       </w:r>
       <w:r>
-        <w:t xml:space="preserve">– the vial label for the specimen, not including the extra tag if there were multiple </w:t>
-      </w:r>
-      <w:proofErr w:type="gramStart"/>
-      <w:r>
-        <w:t>screen</w:t>
-      </w:r>
-      <w:proofErr w:type="gramEnd"/>
-      <w:r>
-        <w:t xml:space="preserve"> captures for a single vial (e.g. SB2021-15, not SB2021-15-02); this needs to be exactly as formatted in order to later connect this to the plankton tow data.</w:t>
+        <w:t>– the vial label for the specimen, not including the extra tag if there were multiple screen captures for a single vial (e.g. SB2021-15, not SB2021-15-02); this needs to be exactly as formatted in order to later connect this to the plankton tow data.</w:t>
       </w:r>
     </w:p>
     <w:p>
@@ -1579,26 +1476,10 @@
         <w:t>Condition</w:t>
       </w:r>
       <w:r>
-        <w:t xml:space="preserve"> – there are three conditions to record: (H)</w:t>
-      </w:r>
-      <w:proofErr w:type="spellStart"/>
-      <w:r>
-        <w:t>eadless</w:t>
-      </w:r>
-      <w:proofErr w:type="spellEnd"/>
-      <w:r>
-        <w:t>, (X) for Degraded, or (Y) for a Yolk Sac.</w:t>
-      </w:r>
-      <w:r>
-        <w:t xml:space="preserve"> </w:t>
-      </w:r>
-      <w:proofErr w:type="gramStart"/>
-      <w:r>
-        <w:t>Generally</w:t>
-      </w:r>
-      <w:proofErr w:type="gramEnd"/>
-      <w:r>
-        <w:t xml:space="preserve"> only </w:t>
+        <w:t xml:space="preserve"> – </w:t>
+      </w:r>
+      <w:r>
+        <w:t xml:space="preserve">Generally only </w:t>
       </w:r>
       <w:r>
         <w:rPr>
@@ -1608,60 +1489,84 @@
         <w:t>one</w:t>
       </w:r>
       <w:r>
-        <w:t xml:space="preserve"> of these conditions are chosen.</w:t>
+        <w:t xml:space="preserve"> of these conditions are chosen</w:t>
+      </w:r>
+      <w:r>
+        <w:t xml:space="preserve">. Possible conditions are: (G)ood, (H)eadless, (T)ailless, </w:t>
+      </w:r>
+      <w:r>
+        <w:t xml:space="preserve">or </w:t>
+      </w:r>
+      <w:r>
+        <w:t>(</w:t>
+      </w:r>
+      <w:r>
+        <w:t>D)egraded</w:t>
+      </w:r>
+      <w:r>
+        <w:t>.</w:t>
       </w:r>
     </w:p>
     <w:p>
       <w:pPr>
         <w:spacing w:after="0"/>
-      </w:pPr>
-      <w:r>
-        <w:tab/>
-      </w:r>
-      <w:r>
+        <w:ind w:left="720"/>
         <w:rPr>
           <w:i/>
           <w:iCs/>
         </w:rPr>
-        <w:t>Headless</w:t>
-      </w:r>
-      <w:r>
-        <w:t xml:space="preserve"> – specimen is generally intact (tail is present) but the head specifically is missing.</w:t>
+      </w:pPr>
+      <w:r>
+        <w:t xml:space="preserve">Good </w:t>
+      </w:r>
+      <w:r>
+        <w:t xml:space="preserve">– </w:t>
+      </w:r>
+      <w:r>
+        <w:rPr>
+          <w:i/>
+          <w:iCs/>
+        </w:rPr>
+        <w:t>specimen is intact (both head and tail are clear and present), body is not degraded.</w:t>
       </w:r>
     </w:p>
     <w:p>
       <w:pPr>
         <w:spacing w:after="0"/>
         <w:ind w:left="720"/>
-      </w:pPr>
-      <w:r>
         <w:rPr>
           <w:i/>
           <w:iCs/>
         </w:rPr>
-        <w:t>Degraded</w:t>
-      </w:r>
-      <w:r>
-        <w:t xml:space="preserve"> – specimen is much less intact, head and/or tail are missing, overall preservation quality is much lower, but still measurable to some degree.</w:t>
-      </w:r>
-    </w:p>
-    <w:p>
-      <w:pPr>
-        <w:ind w:left="720"/>
-      </w:pPr>
+      </w:pPr>
+      <w:r>
+        <w:t>Headless</w:t>
+      </w:r>
       <w:r>
         <w:rPr>
           <w:i/>
           <w:iCs/>
         </w:rPr>
-        <w:t>Yolk sac</w:t>
-      </w:r>
-      <w:r>
-        <w:t xml:space="preserve"> – specimen has a yolk sac present.</w:t>
-      </w:r>
-    </w:p>
-    <w:p>
-      <w:proofErr w:type="spellStart"/>
+        <w:t xml:space="preserve"> - incomplete specimen, missing head. Tailless - incomplete specimen, missing tail. </w:t>
+      </w:r>
+      <w:r>
+        <w:t>Degraded</w:t>
+      </w:r>
+      <w:r>
+        <w:rPr>
+          <w:i/>
+          <w:iCs/>
+        </w:rPr>
+        <w:t xml:space="preserve"> - intact specimen, with clear head and tail but poor preservation, degraded overall including lack of pigmentation, eye present, etc.</w:t>
+      </w:r>
+    </w:p>
+    <w:p>
+      <w:pPr>
+        <w:spacing w:after="0"/>
+        <w:ind w:left="720"/>
+      </w:pPr>
+    </w:p>
+    <w:p>
       <w:r>
         <w:rPr>
           <w:b/>
@@ -1669,9 +1574,26 @@
         </w:rPr>
         <w:t>Yolk_sac</w:t>
       </w:r>
-      <w:proofErr w:type="spellEnd"/>
-      <w:r>
-        <w:t xml:space="preserve"> – the yolk sac length in mm, should always be accompanied by a “Y” under Condition.</w:t>
+      <w:r>
+        <w:t xml:space="preserve"> – </w:t>
+      </w:r>
+      <w:r>
+        <w:t>whether the specimen has a yolk sac present (“Y”) or not (“N” or left blank for NA)</w:t>
+      </w:r>
+      <w:r>
+        <w:t>.</w:t>
+      </w:r>
+    </w:p>
+    <w:p>
+      <w:r>
+        <w:rPr>
+          <w:b/>
+          <w:bCs/>
+        </w:rPr>
+        <w:t>Yolk_sac_length</w:t>
+      </w:r>
+      <w:r>
+        <w:t xml:space="preserve"> – the yolk sac length in mm, should always be accompanied by a “Y” under Yolk_sac.</w:t>
       </w:r>
     </w:p>
     <w:p>
@@ -1697,7 +1619,7 @@
 </file>
 
 <file path=word/numbering.xml><?xml version="1.0" encoding="utf-8"?>
-<w:numbering xmlns:wpc="http://schemas.microsoft.com/office/word/2010/wordprocessingCanvas" xmlns:cx="http://schemas.microsoft.com/office/drawing/2014/chartex" xmlns:cx1="http://schemas.microsoft.com/office/drawing/2015/9/8/chartex" xmlns:cx2="http://schemas.microsoft.com/office/drawing/2015/10/21/chartex" xmlns:cx3="http://schemas.microsoft.com/office/drawing/2016/5/9/chartex" xmlns:cx4="http://schemas.microsoft.com/office/drawing/2016/5/10/chartex" xmlns:cx5="http://schemas.microsoft.com/office/drawing/2016/5/11/chartex" xmlns:cx6="http://schemas.microsoft.com/office/drawing/2016/5/12/chartex" xmlns:cx7="http://schemas.microsoft.com/office/drawing/2016/5/13/chartex" xmlns:cx8="http://schemas.microsoft.com/office/drawing/2016/5/14/chartex" xmlns:mc="http://schemas.openxmlformats.org/markup-compatibility/2006" xmlns:aink="http://schemas.microsoft.com/office/drawing/2016/ink" xmlns:am3d="http://schemas.microsoft.com/office/drawing/2017/model3d" xmlns:o="urn:schemas-microsoft-com:office:office" xmlns:oel="http://schemas.microsoft.com/office/2019/extlst" xmlns:r="http://schemas.openxmlformats.org/officeDocument/2006/relationships" xmlns:m="http://schemas.openxmlformats.org/officeDocument/2006/math" xmlns:v="urn:schemas-microsoft-com:vml" xmlns:wp14="http://schemas.microsoft.com/office/word/2010/wordprocessingDrawing" xmlns:wp="http://schemas.openxmlformats.org/drawingml/2006/wordprocessingDrawing" xmlns:w10="urn:schemas-microsoft-com:office:word" xmlns:w="http://schemas.openxmlformats.org/wordprocessingml/2006/main" xmlns:w14="http://schemas.microsoft.com/office/word/2010/wordml" xmlns:w15="http://schemas.microsoft.com/office/word/2012/wordml" xmlns:w16cex="http://schemas.microsoft.com/office/word/2018/wordml/cex" xmlns:w16cid="http://schemas.microsoft.com/office/word/2016/wordml/cid" xmlns:w16="http://schemas.microsoft.com/office/word/2018/wordml" xmlns:w16du="http://schemas.microsoft.com/office/word/2023/wordml/word16du" xmlns:w16sdtdh="http://schemas.microsoft.com/office/word/2020/wordml/sdtdatahash" xmlns:w16se="http://schemas.microsoft.com/office/word/2015/wordml/symex" xmlns:wpg="http://schemas.microsoft.com/office/word/2010/wordprocessingGroup" xmlns:wpi="http://schemas.microsoft.com/office/word/2010/wordprocessingInk" xmlns:wne="http://schemas.microsoft.com/office/word/2006/wordml" xmlns:wps="http://schemas.microsoft.com/office/word/2010/wordprocessingShape" mc:Ignorable="w14 w15 w16se w16cid w16 w16cex w16sdtdh wp14">
+<w:numbering xmlns:wpc="http://schemas.microsoft.com/office/word/2010/wordprocessingCanvas" xmlns:cx="http://schemas.microsoft.com/office/drawing/2014/chartex" xmlns:cx1="http://schemas.microsoft.com/office/drawing/2015/9/8/chartex" xmlns:cx2="http://schemas.microsoft.com/office/drawing/2015/10/21/chartex" xmlns:cx3="http://schemas.microsoft.com/office/drawing/2016/5/9/chartex" xmlns:cx4="http://schemas.microsoft.com/office/drawing/2016/5/10/chartex" xmlns:cx5="http://schemas.microsoft.com/office/drawing/2016/5/11/chartex" xmlns:cx6="http://schemas.microsoft.com/office/drawing/2016/5/12/chartex" xmlns:cx7="http://schemas.microsoft.com/office/drawing/2016/5/13/chartex" xmlns:cx8="http://schemas.microsoft.com/office/drawing/2016/5/14/chartex" xmlns:mc="http://schemas.openxmlformats.org/markup-compatibility/2006" xmlns:aink="http://schemas.microsoft.com/office/drawing/2016/ink" xmlns:am3d="http://schemas.microsoft.com/office/drawing/2017/model3d" xmlns:o="urn:schemas-microsoft-com:office:office" xmlns:oel="http://schemas.microsoft.com/office/2019/extlst" xmlns:r="http://schemas.openxmlformats.org/officeDocument/2006/relationships" xmlns:m="http://schemas.openxmlformats.org/officeDocument/2006/math" xmlns:v="urn:schemas-microsoft-com:vml" xmlns:wp14="http://schemas.microsoft.com/office/word/2010/wordprocessingDrawing" xmlns:wp="http://schemas.openxmlformats.org/drawingml/2006/wordprocessingDrawing" xmlns:w10="urn:schemas-microsoft-com:office:word" xmlns:w="http://schemas.openxmlformats.org/wordprocessingml/2006/main" xmlns:w14="http://schemas.microsoft.com/office/word/2010/wordml" xmlns:w15="http://schemas.microsoft.com/office/word/2012/wordml" xmlns:w16cex="http://schemas.microsoft.com/office/word/2018/wordml/cex" xmlns:w16cid="http://schemas.microsoft.com/office/word/2016/wordml/cid" xmlns:w16="http://schemas.microsoft.com/office/word/2018/wordml" xmlns:w16sdtdh="http://schemas.microsoft.com/office/word/2020/wordml/sdtdatahash" xmlns:w16se="http://schemas.microsoft.com/office/word/2015/wordml/symex" xmlns:wpg="http://schemas.microsoft.com/office/word/2010/wordprocessingGroup" xmlns:wpi="http://schemas.microsoft.com/office/word/2010/wordprocessingInk" xmlns:wne="http://schemas.microsoft.com/office/word/2006/wordml" xmlns:wps="http://schemas.microsoft.com/office/word/2010/wordprocessingShape" mc:Ignorable="w14 w15 w16se w16cid w16 w16cex w16sdtdh wp14">
   <w:abstractNum w:abstractNumId="0" w15:restartNumberingAfterBreak="0">
     <w:nsid w:val="1AF85D53"/>
     <w:multiLevelType w:val="hybridMultilevel"/>

</xml_diff>